<commit_message>
correction sur le commit précédent
</commit_message>
<xml_diff>
--- a/TP1_PEDRO_NARBONI/CR_TP1_NARBONI_PEDRO.docx
+++ b/TP1_PEDRO_NARBONI/CR_TP1_NARBONI_PEDRO.docx
@@ -1137,18 +1137,8 @@
           <w:sz w:val="24"/>
           <w:szCs w:val="24"/>
         </w:rPr>
-        <w:t>(i=" + i + ", s=" + s</w:t>
-      </w:r>
-      <w:proofErr w:type="gramStart"/>
-      <w:r>
-        <w:rPr>
-          <w:rFonts w:ascii="Arial" w:hAnsi="Arial" w:cs="Arial"/>
-          <w:sz w:val="24"/>
-          <w:szCs w:val="24"/>
-        </w:rPr>
-        <w:t>);</w:t>
-      </w:r>
-      <w:proofErr w:type="gramEnd"/>
+        <w:t>(i=" + i + ", s=" + s);</w:t>
+      </w:r>
       <w:r>
         <w:rPr>
           <w:rFonts w:ascii="Arial" w:hAnsi="Arial" w:cs="Arial"/>
@@ -1181,7 +1171,25 @@
           <w:sz w:val="24"/>
           <w:szCs w:val="24"/>
         </w:rPr>
-        <w:t xml:space="preserve">(i=" + i + ", s=" + </w:t>
+        <w:t>(</w:t>
+      </w:r>
+      <w:r>
+        <w:rPr>
+          <w:rFonts w:ascii="Arial" w:hAnsi="Arial" w:cs="Arial"/>
+          <w:sz w:val="24"/>
+          <w:szCs w:val="24"/>
+        </w:rPr>
+        <w:t>"</w:t>
+      </w:r>
+      <w:bookmarkStart w:id="0" w:name="_GoBack"/>
+      <w:bookmarkEnd w:id="0"/>
+      <w:r>
+        <w:rPr>
+          <w:rFonts w:ascii="Arial" w:hAnsi="Arial" w:cs="Arial"/>
+          <w:sz w:val="24"/>
+          <w:szCs w:val="24"/>
+        </w:rPr>
+        <w:t xml:space="preserve">i=" + i + ", s=" + </w:t>
       </w:r>
       <w:r>
         <w:rPr>
@@ -1507,8 +1515,6 @@
           <w:szCs w:val="20"/>
         </w:rPr>
       </w:pPr>
-      <w:bookmarkStart w:id="0" w:name="_GoBack"/>
-      <w:bookmarkEnd w:id="0"/>
     </w:p>
     <w:sectPr>
       <w:pgSz w:w="11906" w:h="16838"/>

</xml_diff>

<commit_message>
ex01F et correction ex01E
</commit_message>
<xml_diff>
--- a/TP1_PEDRO_NARBONI/CR_TP1_NARBONI_PEDRO.docx
+++ b/TP1_PEDRO_NARBONI/CR_TP1_NARBONI_PEDRO.docx
@@ -54,10 +54,13 @@
           <w:sz w:val="24"/>
           <w:szCs w:val="24"/>
         </w:rPr>
-        <w:t xml:space="preserve">1.3 </w:t>
-      </w:r>
-      <w:proofErr w:type="spellStart"/>
-      <w:r>
+        <w:t>1.3 Exercise 01.C: Logging exercise 1</w:t>
+      </w:r>
+    </w:p>
+    <w:p>
+      <w:pPr>
+        <w:spacing w:after="0"/>
+        <w:jc w:val="both"/>
         <w:rPr>
           <w:rFonts w:ascii="Arial" w:hAnsi="Arial" w:cs="Arial"/>
           <w:b/>
@@ -65,75 +68,6 @@
           <w:sz w:val="24"/>
           <w:szCs w:val="24"/>
         </w:rPr>
-        <w:t>Exercise</w:t>
-      </w:r>
-      <w:proofErr w:type="spellEnd"/>
-      <w:r>
-        <w:rPr>
-          <w:rFonts w:ascii="Arial" w:hAnsi="Arial" w:cs="Arial"/>
-          <w:b/>
-          <w:bCs/>
-          <w:sz w:val="24"/>
-          <w:szCs w:val="24"/>
-        </w:rPr>
-        <w:t xml:space="preserve"> 01.C: </w:t>
-      </w:r>
-      <w:proofErr w:type="spellStart"/>
-      <w:r>
-        <w:rPr>
-          <w:rFonts w:ascii="Arial" w:hAnsi="Arial" w:cs="Arial"/>
-          <w:b/>
-          <w:bCs/>
-          <w:sz w:val="24"/>
-          <w:szCs w:val="24"/>
-        </w:rPr>
-        <w:t>Logging</w:t>
-      </w:r>
-      <w:proofErr w:type="spellEnd"/>
-      <w:r>
-        <w:rPr>
-          <w:rFonts w:ascii="Arial" w:hAnsi="Arial" w:cs="Arial"/>
-          <w:b/>
-          <w:bCs/>
-          <w:sz w:val="24"/>
-          <w:szCs w:val="24"/>
-        </w:rPr>
-        <w:t xml:space="preserve"> </w:t>
-      </w:r>
-      <w:proofErr w:type="spellStart"/>
-      <w:r>
-        <w:rPr>
-          <w:rFonts w:ascii="Arial" w:hAnsi="Arial" w:cs="Arial"/>
-          <w:b/>
-          <w:bCs/>
-          <w:sz w:val="24"/>
-          <w:szCs w:val="24"/>
-        </w:rPr>
-        <w:t>exercise</w:t>
-      </w:r>
-      <w:proofErr w:type="spellEnd"/>
-      <w:r>
-        <w:rPr>
-          <w:rFonts w:ascii="Arial" w:hAnsi="Arial" w:cs="Arial"/>
-          <w:b/>
-          <w:bCs/>
-          <w:sz w:val="24"/>
-          <w:szCs w:val="24"/>
-        </w:rPr>
-        <w:t xml:space="preserve"> 1</w:t>
-      </w:r>
-    </w:p>
-    <w:p>
-      <w:pPr>
-        <w:spacing w:after="0"/>
-        <w:jc w:val="both"/>
-        <w:rPr>
-          <w:rFonts w:ascii="Arial" w:hAnsi="Arial" w:cs="Arial"/>
-          <w:b/>
-          <w:bCs/>
-          <w:sz w:val="24"/>
-          <w:szCs w:val="24"/>
-        </w:rPr>
       </w:pPr>
     </w:p>
     <w:p>
@@ -172,27 +106,7 @@
           <w:sz w:val="24"/>
           <w:szCs w:val="24"/>
         </w:rPr>
-        <w:t xml:space="preserve"> le projet </w:t>
-      </w:r>
-      <w:proofErr w:type="spellStart"/>
-      <w:r>
-        <w:rPr>
-          <w:rFonts w:ascii="Arial" w:hAnsi="Arial" w:cs="Arial"/>
-          <w:bCs/>
-          <w:sz w:val="24"/>
-          <w:szCs w:val="24"/>
-        </w:rPr>
-        <w:t>maven</w:t>
-      </w:r>
-      <w:proofErr w:type="spellEnd"/>
-      <w:r>
-        <w:rPr>
-          <w:rFonts w:ascii="Arial" w:hAnsi="Arial" w:cs="Arial"/>
-          <w:bCs/>
-          <w:sz w:val="24"/>
-          <w:szCs w:val="24"/>
-        </w:rPr>
-        <w:t xml:space="preserve"> en ne demandant que </w:t>
+        <w:t xml:space="preserve"> le projet maven en ne demandant que </w:t>
       </w:r>
       <w:r>
         <w:rPr>
@@ -210,7 +124,79 @@
           <w:sz w:val="24"/>
           <w:szCs w:val="24"/>
         </w:rPr>
-        <w:t xml:space="preserve"> de type info, nous pouvons voir ceci :</w:t>
+        <w:t xml:space="preserve"> de type info,</w:t>
+      </w:r>
+      <w:r>
+        <w:rPr>
+          <w:rFonts w:ascii="Arial" w:hAnsi="Arial" w:cs="Arial"/>
+          <w:bCs/>
+          <w:sz w:val="24"/>
+          <w:szCs w:val="24"/>
+        </w:rPr>
+        <w:t xml:space="preserve"> avec la commande </w:t>
+      </w:r>
+      <w:r>
+        <w:rPr>
+          <w:rFonts w:ascii="Arial" w:hAnsi="Arial" w:cs="Arial"/>
+          <w:bCs/>
+          <w:sz w:val="24"/>
+          <w:szCs w:val="24"/>
+        </w:rPr>
+        <w:t>«</w:t>
+      </w:r>
+      <w:r>
+        <w:rPr>
+          <w:rFonts w:ascii="Arial" w:hAnsi="Arial" w:cs="Arial"/>
+          <w:bCs/>
+          <w:sz w:val="24"/>
+          <w:szCs w:val="24"/>
+        </w:rPr>
+        <w:t>mvn exec:java -Dexec.mainClass="ex01C.C" -Dlog4j.configuration=file:</w:t>
+      </w:r>
+      <w:r>
+        <w:rPr>
+          <w:rFonts w:ascii="Arial" w:hAnsi="Arial" w:cs="Arial"/>
+          <w:bCs/>
+          <w:sz w:val="24"/>
+          <w:szCs w:val="24"/>
+        </w:rPr>
+        <w:t>{path}</w:t>
+      </w:r>
+      <w:r>
+        <w:rPr>
+          <w:rFonts w:ascii="Arial" w:hAnsi="Arial" w:cs="Arial"/>
+          <w:bCs/>
+          <w:sz w:val="24"/>
+          <w:szCs w:val="24"/>
+        </w:rPr>
+        <w:t>/resources/log4j.properties</w:t>
+      </w:r>
+      <w:r>
+        <w:rPr>
+          <w:rFonts w:ascii="Arial" w:hAnsi="Arial" w:cs="Arial"/>
+          <w:bCs/>
+          <w:sz w:val="24"/>
+          <w:szCs w:val="24"/>
+        </w:rPr>
+        <w:t>»</w:t>
+      </w:r>
+      <w:r>
+        <w:rPr>
+          <w:rFonts w:ascii="Arial" w:hAnsi="Arial" w:cs="Arial"/>
+          <w:bCs/>
+          <w:sz w:val="24"/>
+          <w:szCs w:val="24"/>
+        </w:rPr>
+        <w:t>,</w:t>
+      </w:r>
+      <w:r>
+        <w:rPr>
+          <w:rFonts w:ascii="Arial" w:hAnsi="Arial" w:cs="Arial"/>
+          <w:bCs/>
+          <w:sz w:val="24"/>
+          <w:szCs w:val="24"/>
+        </w:rPr>
+        <w:t xml:space="preserve"> nous pouvons voir ceci :</w:t>
       </w:r>
     </w:p>
     <w:p>
@@ -415,18 +401,8 @@
           <w:sz w:val="24"/>
           <w:szCs w:val="24"/>
         </w:rPr>
-        <w:t xml:space="preserve">, </w:t>
-      </w:r>
-      <w:proofErr w:type="spellStart"/>
-      <w:r>
-        <w:rPr>
-          <w:rFonts w:ascii="Arial" w:hAnsi="Arial" w:cs="Arial"/>
-          <w:sz w:val="24"/>
-          <w:szCs w:val="24"/>
-        </w:rPr>
-        <w:t>stdout</w:t>
-      </w:r>
-      <w:proofErr w:type="spellEnd"/>
+        <w:t>, stdout</w:t>
+      </w:r>
       <w:r>
         <w:rPr>
           <w:rFonts w:ascii="Arial" w:hAnsi="Arial" w:cs="Arial"/>
@@ -441,18 +417,8 @@
           <w:sz w:val="24"/>
           <w:szCs w:val="24"/>
         </w:rPr>
-        <w:t xml:space="preserve">log4j.rootLogger=DEBUG, </w:t>
-      </w:r>
-      <w:proofErr w:type="spellStart"/>
-      <w:r>
-        <w:rPr>
-          <w:rFonts w:ascii="Arial" w:hAnsi="Arial" w:cs="Arial"/>
-          <w:sz w:val="24"/>
-          <w:szCs w:val="24"/>
-        </w:rPr>
-        <w:t>stdout</w:t>
-      </w:r>
-      <w:proofErr w:type="spellEnd"/>
+        <w:t>log4j.rootLogger=DEBUG, stdout</w:t>
+      </w:r>
       <w:r>
         <w:rPr>
           <w:rFonts w:ascii="Arial" w:hAnsi="Arial" w:cs="Arial"/>
@@ -652,25 +618,7 @@
           <w:sz w:val="24"/>
           <w:szCs w:val="24"/>
         </w:rPr>
-        <w:t>Suite à la modification, on se rend compte qu’il y a les logs de type « </w:t>
-      </w:r>
-      <w:proofErr w:type="spellStart"/>
-      <w:r>
-        <w:rPr>
-          <w:rFonts w:ascii="Arial" w:hAnsi="Arial" w:cs="Arial"/>
-          <w:sz w:val="24"/>
-          <w:szCs w:val="24"/>
-        </w:rPr>
-        <w:t>Debug</w:t>
-      </w:r>
-      <w:proofErr w:type="spellEnd"/>
-      <w:r>
-        <w:rPr>
-          <w:rFonts w:ascii="Arial" w:hAnsi="Arial" w:cs="Arial"/>
-          <w:sz w:val="24"/>
-          <w:szCs w:val="24"/>
-        </w:rPr>
-        <w:t> » et « Info »</w:t>
+        <w:t>Suite à la modification, on se rend compte qu’il y a les logs de type « Debug » et « Info »</w:t>
       </w:r>
     </w:p>
     <w:p>
@@ -704,55 +652,8 @@
           <w:sz w:val="24"/>
           <w:szCs w:val="24"/>
         </w:rPr>
-        <w:t xml:space="preserve">1.4 </w:t>
-      </w:r>
-      <w:proofErr w:type="spellStart"/>
-      <w:r>
-        <w:rPr>
-          <w:rFonts w:ascii="Arial" w:hAnsi="Arial" w:cs="Arial"/>
-          <w:b/>
-          <w:bCs/>
-          <w:sz w:val="24"/>
-          <w:szCs w:val="24"/>
-        </w:rPr>
-        <w:t>Exercise</w:t>
-      </w:r>
-      <w:proofErr w:type="spellEnd"/>
-      <w:r>
-        <w:rPr>
-          <w:rFonts w:ascii="Arial" w:hAnsi="Arial" w:cs="Arial"/>
-          <w:b/>
-          <w:bCs/>
-          <w:sz w:val="24"/>
-          <w:szCs w:val="24"/>
-        </w:rPr>
-        <w:t xml:space="preserve"> 01.D: </w:t>
-      </w:r>
-      <w:proofErr w:type="spellStart"/>
-      <w:r>
-        <w:rPr>
-          <w:rFonts w:ascii="Arial" w:hAnsi="Arial" w:cs="Arial"/>
-          <w:b/>
-          <w:bCs/>
-          <w:sz w:val="24"/>
-          <w:szCs w:val="24"/>
-        </w:rPr>
-        <w:t>References</w:t>
-      </w:r>
-      <w:proofErr w:type="spellEnd"/>
-    </w:p>
-    <w:p>
-      <w:pPr>
-        <w:spacing w:after="0"/>
-        <w:jc w:val="both"/>
-        <w:rPr>
-          <w:rFonts w:ascii="Arial" w:hAnsi="Arial" w:cs="Arial"/>
-          <w:b/>
-          <w:bCs/>
-          <w:sz w:val="24"/>
-          <w:szCs w:val="24"/>
-        </w:rPr>
-      </w:pPr>
+        <w:t>1.4 Exercise 01.D: References</w:t>
+      </w:r>
     </w:p>
     <w:p>
       <w:pPr>
@@ -855,12 +756,12 @@
           <wp:anchor distT="0" distB="0" distL="114300" distR="114300" simplePos="0" relativeHeight="251662336" behindDoc="0" locked="0" layoutInCell="1" allowOverlap="1">
             <wp:simplePos x="0" y="0"/>
             <wp:positionH relativeFrom="column">
-              <wp:posOffset>-27659</wp:posOffset>
+              <wp:posOffset>-33020</wp:posOffset>
             </wp:positionH>
             <wp:positionV relativeFrom="paragraph">
-              <wp:posOffset>215102</wp:posOffset>
+              <wp:posOffset>214630</wp:posOffset>
             </wp:positionV>
-            <wp:extent cx="5758815" cy="2190307"/>
+            <wp:extent cx="5758815" cy="2190115"/>
             <wp:effectExtent l="0" t="0" r="0" b="635"/>
             <wp:wrapThrough wrapText="bothSides">
               <wp:wrapPolygon edited="0">
@@ -897,7 +798,7 @@
                   <pic:spPr>
                     <a:xfrm>
                       <a:off x="0" y="0"/>
-                      <a:ext cx="5758815" cy="2190307"/>
+                      <a:ext cx="5758815" cy="2190115"/>
                     </a:xfrm>
                     <a:prstGeom prst="rect">
                       <a:avLst/>
@@ -1027,10 +928,10 @@
           <wp:anchor distT="0" distB="0" distL="114300" distR="114300" simplePos="0" relativeHeight="251665408" behindDoc="0" locked="0" layoutInCell="1" allowOverlap="1">
             <wp:simplePos x="0" y="0"/>
             <wp:positionH relativeFrom="column">
-              <wp:posOffset>67605</wp:posOffset>
+              <wp:posOffset>61595</wp:posOffset>
             </wp:positionH>
             <wp:positionV relativeFrom="paragraph">
-              <wp:posOffset>705662</wp:posOffset>
+              <wp:posOffset>702945</wp:posOffset>
             </wp:positionV>
             <wp:extent cx="5760720" cy="2335530"/>
             <wp:effectExtent l="0" t="0" r="0" b="7620"/>
@@ -1101,43 +1002,15 @@
           <w:sz w:val="24"/>
           <w:szCs w:val="24"/>
         </w:rPr>
-        <w:t xml:space="preserve">rajouter un guillemet dans le </w:t>
-      </w:r>
-      <w:proofErr w:type="spellStart"/>
-      <w:r>
-        <w:rPr>
-          <w:rFonts w:ascii="Arial" w:hAnsi="Arial" w:cs="Arial"/>
-          <w:sz w:val="24"/>
-          <w:szCs w:val="24"/>
-        </w:rPr>
-        <w:t>syso</w:t>
-      </w:r>
-      <w:proofErr w:type="spellEnd"/>
-      <w:r>
-        <w:rPr>
-          <w:rFonts w:ascii="Arial" w:hAnsi="Arial" w:cs="Arial"/>
-          <w:sz w:val="24"/>
-          <w:szCs w:val="24"/>
-        </w:rPr>
-        <w:t> : « </w:t>
-      </w:r>
-      <w:proofErr w:type="spellStart"/>
-      <w:r>
-        <w:rPr>
-          <w:rFonts w:ascii="Arial" w:hAnsi="Arial" w:cs="Arial"/>
-          <w:sz w:val="24"/>
-          <w:szCs w:val="24"/>
-        </w:rPr>
-        <w:t>System.out.println</w:t>
-      </w:r>
-      <w:proofErr w:type="spellEnd"/>
-      <w:r>
-        <w:rPr>
-          <w:rFonts w:ascii="Arial" w:hAnsi="Arial" w:cs="Arial"/>
-          <w:sz w:val="24"/>
-          <w:szCs w:val="24"/>
-        </w:rPr>
-        <w:t>(i=" + i + ", s=" + s);</w:t>
+        <w:t>rajouter un guillemet dans le syso : « </w:t>
+      </w:r>
+      <w:r>
+        <w:rPr>
+          <w:rFonts w:ascii="Arial" w:hAnsi="Arial" w:cs="Arial"/>
+          <w:sz w:val="24"/>
+          <w:szCs w:val="24"/>
+        </w:rPr>
+        <w:t>System.out.println(i=" + i + ", s=" + s);</w:t>
       </w:r>
       <w:r>
         <w:rPr>
@@ -1147,7 +1020,6 @@
         </w:rPr>
         <w:t> » devient « </w:t>
       </w:r>
-      <w:proofErr w:type="spellStart"/>
       <w:r>
         <w:rPr>
           <w:rFonts w:ascii="Arial" w:hAnsi="Arial" w:cs="Arial"/>
@@ -1162,16 +1034,7 @@
           <w:sz w:val="24"/>
           <w:szCs w:val="24"/>
         </w:rPr>
-        <w:t>.out.println</w:t>
-      </w:r>
-      <w:proofErr w:type="spellEnd"/>
-      <w:r>
-        <w:rPr>
-          <w:rFonts w:ascii="Arial" w:hAnsi="Arial" w:cs="Arial"/>
-          <w:sz w:val="24"/>
-          <w:szCs w:val="24"/>
-        </w:rPr>
-        <w:t>(</w:t>
+        <w:t>.out.println(</w:t>
       </w:r>
       <w:r>
         <w:rPr>
@@ -1181,8 +1044,6 @@
         </w:rPr>
         <w:t>"</w:t>
       </w:r>
-      <w:bookmarkStart w:id="0" w:name="_GoBack"/>
-      <w:bookmarkEnd w:id="0"/>
       <w:r>
         <w:rPr>
           <w:rFonts w:ascii="Arial" w:hAnsi="Arial" w:cs="Arial"/>
@@ -1448,61 +1309,7 @@
           <w:sz w:val="24"/>
           <w:szCs w:val="24"/>
         </w:rPr>
-        <w:t xml:space="preserve">Pour corriger cette erreur, il faut que la méthode qui est référencée dans la fonction </w:t>
-      </w:r>
-      <w:proofErr w:type="spellStart"/>
-      <w:r>
-        <w:rPr>
-          <w:rFonts w:ascii="Arial" w:hAnsi="Arial" w:cs="Arial"/>
-          <w:sz w:val="24"/>
-          <w:szCs w:val="24"/>
-        </w:rPr>
-        <w:t>static</w:t>
-      </w:r>
-      <w:proofErr w:type="spellEnd"/>
-      <w:r>
-        <w:rPr>
-          <w:rFonts w:ascii="Arial" w:hAnsi="Arial" w:cs="Arial"/>
-          <w:sz w:val="24"/>
-          <w:szCs w:val="24"/>
-        </w:rPr>
-        <w:t xml:space="preserve"> </w:t>
-      </w:r>
-      <w:proofErr w:type="spellStart"/>
-      <w:r>
-        <w:rPr>
-          <w:rFonts w:ascii="Arial" w:hAnsi="Arial" w:cs="Arial"/>
-          <w:sz w:val="24"/>
-          <w:szCs w:val="24"/>
-        </w:rPr>
-        <w:t>void</w:t>
-      </w:r>
-      <w:proofErr w:type="spellEnd"/>
-      <w:r>
-        <w:rPr>
-          <w:rFonts w:ascii="Arial" w:hAnsi="Arial" w:cs="Arial"/>
-          <w:sz w:val="24"/>
-          <w:szCs w:val="24"/>
-        </w:rPr>
-        <w:t xml:space="preserve"> main () soit aussi définit en tant que </w:t>
-      </w:r>
-      <w:proofErr w:type="spellStart"/>
-      <w:r>
-        <w:rPr>
-          <w:rFonts w:ascii="Arial" w:hAnsi="Arial" w:cs="Arial"/>
-          <w:sz w:val="24"/>
-          <w:szCs w:val="24"/>
-        </w:rPr>
-        <w:t>static</w:t>
-      </w:r>
-      <w:proofErr w:type="spellEnd"/>
-      <w:r>
-        <w:rPr>
-          <w:rFonts w:ascii="Arial" w:hAnsi="Arial" w:cs="Arial"/>
-          <w:sz w:val="24"/>
-          <w:szCs w:val="24"/>
-        </w:rPr>
-        <w:t xml:space="preserve">. Ici ce n’était pas le cas. </w:t>
+        <w:t xml:space="preserve">Pour corriger cette erreur, il faut que la méthode qui est référencée dans la fonction static void main () soit aussi définit en tant que static. Ici ce n’était pas le cas. </w:t>
       </w:r>
     </w:p>
     <w:p>
@@ -1515,6 +1322,192 @@
           <w:szCs w:val="20"/>
         </w:rPr>
       </w:pPr>
+    </w:p>
+    <w:p>
+      <w:pPr>
+        <w:spacing w:after="0"/>
+        <w:jc w:val="both"/>
+        <w:rPr>
+          <w:b/>
+          <w:bCs/>
+          <w:sz w:val="44"/>
+          <w:szCs w:val="44"/>
+        </w:rPr>
+      </w:pPr>
+      <w:r>
+        <w:rPr>
+          <w:b/>
+          <w:bCs/>
+          <w:sz w:val="44"/>
+          <w:szCs w:val="44"/>
+        </w:rPr>
+        <w:t>1.5 Exercise 01.E: Inheritance</w:t>
+      </w:r>
+    </w:p>
+    <w:p>
+      <w:pPr>
+        <w:spacing w:after="0"/>
+        <w:jc w:val="both"/>
+        <w:rPr>
+          <w:rFonts w:ascii="Arial" w:hAnsi="Arial" w:cs="Arial"/>
+          <w:bCs/>
+          <w:sz w:val="24"/>
+          <w:szCs w:val="24"/>
+        </w:rPr>
+      </w:pPr>
+    </w:p>
+    <w:p>
+      <w:pPr>
+        <w:spacing w:after="0"/>
+        <w:jc w:val="both"/>
+        <w:rPr>
+          <w:rFonts w:ascii="Arial" w:hAnsi="Arial" w:cs="Arial"/>
+          <w:bCs/>
+          <w:sz w:val="24"/>
+          <w:szCs w:val="24"/>
+        </w:rPr>
+      </w:pPr>
+      <w:r>
+        <w:rPr>
+          <w:rFonts w:ascii="Arial" w:hAnsi="Arial" w:cs="Arial"/>
+          <w:bCs/>
+          <w:sz w:val="24"/>
+          <w:szCs w:val="24"/>
+        </w:rPr>
+        <w:t xml:space="preserve">Les réponses aux questions se trouvent en commentaire </w:t>
+      </w:r>
+      <w:r>
+        <w:rPr>
+          <w:rFonts w:ascii="Arial" w:hAnsi="Arial" w:cs="Arial"/>
+          <w:bCs/>
+          <w:sz w:val="24"/>
+          <w:szCs w:val="24"/>
+        </w:rPr>
+        <w:t>du code de la classe C.java dans le package ex01E</w:t>
+      </w:r>
+    </w:p>
+    <w:p>
+      <w:pPr>
+        <w:spacing w:after="0"/>
+        <w:jc w:val="both"/>
+        <w:rPr>
+          <w:rFonts w:ascii="Arial" w:hAnsi="Arial" w:cs="Arial"/>
+          <w:bCs/>
+          <w:sz w:val="24"/>
+          <w:szCs w:val="24"/>
+        </w:rPr>
+      </w:pPr>
+    </w:p>
+    <w:p>
+      <w:pPr>
+        <w:spacing w:after="0"/>
+        <w:jc w:val="both"/>
+        <w:rPr>
+          <w:b/>
+          <w:bCs/>
+          <w:sz w:val="44"/>
+          <w:szCs w:val="44"/>
+        </w:rPr>
+      </w:pPr>
+      <w:r>
+        <w:rPr>
+          <w:b/>
+          <w:bCs/>
+          <w:sz w:val="44"/>
+          <w:szCs w:val="44"/>
+        </w:rPr>
+        <w:t xml:space="preserve">1.6 Exercise 01.F: </w:t>
+      </w:r>
+      <w:r>
+        <w:rPr>
+          <w:rFonts w:ascii="Courier New" w:hAnsi="Courier New" w:cs="Courier New"/>
+          <w:b/>
+          <w:bCs/>
+          <w:sz w:val="44"/>
+          <w:szCs w:val="44"/>
+        </w:rPr>
+        <w:t xml:space="preserve">toString() </w:t>
+      </w:r>
+      <w:r>
+        <w:rPr>
+          <w:b/>
+          <w:bCs/>
+          <w:sz w:val="44"/>
+          <w:szCs w:val="44"/>
+        </w:rPr>
+        <w:t>overloading</w:t>
+      </w:r>
+    </w:p>
+    <w:p>
+      <w:pPr>
+        <w:spacing w:after="0"/>
+        <w:jc w:val="both"/>
+        <w:rPr>
+          <w:b/>
+          <w:bCs/>
+          <w:sz w:val="44"/>
+          <w:szCs w:val="44"/>
+        </w:rPr>
+      </w:pPr>
+    </w:p>
+    <w:p>
+      <w:pPr>
+        <w:spacing w:after="0"/>
+        <w:jc w:val="both"/>
+        <w:rPr>
+          <w:rFonts w:ascii="Arial" w:hAnsi="Arial" w:cs="Arial"/>
+          <w:sz w:val="24"/>
+          <w:szCs w:val="24"/>
+        </w:rPr>
+      </w:pPr>
+      <w:r>
+        <w:rPr>
+          <w:rFonts w:ascii="Arial" w:hAnsi="Arial" w:cs="Arial"/>
+          <w:bCs/>
+          <w:sz w:val="24"/>
+          <w:szCs w:val="24"/>
+        </w:rPr>
+        <w:lastRenderedPageBreak/>
+        <w:t>Les réponses aux questions se trouvent en commentaire du code</w:t>
+      </w:r>
+      <w:r>
+        <w:rPr>
+          <w:rFonts w:ascii="Arial" w:hAnsi="Arial" w:cs="Arial"/>
+          <w:bCs/>
+          <w:sz w:val="24"/>
+          <w:szCs w:val="24"/>
+        </w:rPr>
+        <w:t xml:space="preserve"> </w:t>
+      </w:r>
+      <w:r>
+        <w:rPr>
+          <w:rFonts w:ascii="Arial" w:hAnsi="Arial" w:cs="Arial"/>
+          <w:bCs/>
+          <w:sz w:val="24"/>
+          <w:szCs w:val="24"/>
+        </w:rPr>
+        <w:t>de la cla</w:t>
+      </w:r>
+      <w:r>
+        <w:rPr>
+          <w:rFonts w:ascii="Arial" w:hAnsi="Arial" w:cs="Arial"/>
+          <w:bCs/>
+          <w:sz w:val="24"/>
+          <w:szCs w:val="24"/>
+        </w:rPr>
+        <w:t>sse ToStringOverloading.java dans le package ex01F</w:t>
+      </w:r>
+      <w:r>
+        <w:rPr>
+          <w:rFonts w:ascii="Arial" w:hAnsi="Arial" w:cs="Arial"/>
+          <w:bCs/>
+          <w:sz w:val="24"/>
+          <w:szCs w:val="24"/>
+        </w:rPr>
+        <w:t>.</w:t>
+      </w:r>
+      <w:bookmarkStart w:id="0" w:name="_GoBack"/>
+      <w:bookmarkEnd w:id="0"/>
     </w:p>
     <w:sectPr>
       <w:pgSz w:w="11906" w:h="16838"/>

</xml_diff>